<commit_message>
Correccion en casos de prueba
</commit_message>
<xml_diff>
--- a/Documentacion/Sprint 4/Casos de Prueba.docx
+++ b/Documentacion/Sprint 4/Casos de Prueba.docx
@@ -335,23 +335,7 @@
                 <w:sz w:val="20"/>
                 <w:szCs w:val="20"/>
               </w:rPr>
-              <w:t xml:space="preserve">Seleccionar sección de la </w:t>
-            </w:r>
-            <w:proofErr w:type="spellStart"/>
-            <w:r>
-              <w:rPr>
-                <w:sz w:val="20"/>
-                <w:szCs w:val="20"/>
-              </w:rPr>
-              <w:t>pagina</w:t>
-            </w:r>
-            <w:proofErr w:type="spellEnd"/>
-            <w:r>
-              <w:rPr>
-                <w:sz w:val="20"/>
-                <w:szCs w:val="20"/>
-              </w:rPr>
-              <w:t xml:space="preserve"> principal donde se va a colocar la sección de comentarios</w:t>
+              <w:t>Seleccionar sección de la pagina principal donde se va a colocar la sección de comentarios</w:t>
             </w:r>
           </w:p>
           <w:p>
@@ -411,23 +395,7 @@
                 <w:sz w:val="20"/>
                 <w:szCs w:val="20"/>
               </w:rPr>
-              <w:t xml:space="preserve">Mostrar sección de comentarios debajo de la </w:t>
-            </w:r>
-            <w:proofErr w:type="spellStart"/>
-            <w:r>
-              <w:rPr>
-                <w:sz w:val="20"/>
-                <w:szCs w:val="20"/>
-              </w:rPr>
-              <w:t>pagina</w:t>
-            </w:r>
-            <w:proofErr w:type="spellEnd"/>
-            <w:r>
-              <w:rPr>
-                <w:sz w:val="20"/>
-                <w:szCs w:val="20"/>
-              </w:rPr>
-              <w:t xml:space="preserve"> principal </w:t>
+              <w:t xml:space="preserve">Mostrar sección de comentarios debajo de la pagina principal </w:t>
             </w:r>
           </w:p>
         </w:tc>
@@ -672,7 +640,7 @@
                 <w:sz w:val="20"/>
                 <w:szCs w:val="20"/>
               </w:rPr>
-              <w:t xml:space="preserve">Pendiente </w:t>
+              <w:t>Completa</w:t>
             </w:r>
           </w:p>
         </w:tc>
@@ -810,23 +778,7 @@
                 <w:sz w:val="20"/>
                 <w:szCs w:val="20"/>
               </w:rPr>
-              <w:t xml:space="preserve">Realizar lógica en </w:t>
-            </w:r>
-            <w:proofErr w:type="spellStart"/>
-            <w:r>
-              <w:rPr>
-                <w:sz w:val="20"/>
-                <w:szCs w:val="20"/>
-              </w:rPr>
-              <w:t>backend</w:t>
-            </w:r>
-            <w:proofErr w:type="spellEnd"/>
-            <w:r>
-              <w:rPr>
-                <w:sz w:val="20"/>
-                <w:szCs w:val="20"/>
-              </w:rPr>
-              <w:t xml:space="preserve"> para enviar un correo cuando haya un cambio en el pedido.</w:t>
+              <w:t>Realizar lógica en backend para enviar un correo cuando haya un cambio en el pedido.</w:t>
             </w:r>
           </w:p>
           <w:p>
@@ -843,39 +795,7 @@
                 <w:sz w:val="20"/>
                 <w:szCs w:val="20"/>
               </w:rPr>
-              <w:t xml:space="preserve">Realizar parte del </w:t>
-            </w:r>
-            <w:proofErr w:type="spellStart"/>
-            <w:r>
-              <w:rPr>
-                <w:sz w:val="20"/>
-                <w:szCs w:val="20"/>
-              </w:rPr>
-              <w:t>backend</w:t>
-            </w:r>
-            <w:proofErr w:type="spellEnd"/>
-            <w:r>
-              <w:rPr>
-                <w:sz w:val="20"/>
-                <w:szCs w:val="20"/>
-              </w:rPr>
-              <w:t xml:space="preserve"> donde se indicará cuando hacer el llamado al </w:t>
-            </w:r>
-            <w:proofErr w:type="spellStart"/>
-            <w:r>
-              <w:rPr>
-                <w:sz w:val="20"/>
-                <w:szCs w:val="20"/>
-              </w:rPr>
-              <w:t>endpoint</w:t>
-            </w:r>
-            <w:proofErr w:type="spellEnd"/>
-            <w:r>
-              <w:rPr>
-                <w:sz w:val="20"/>
-                <w:szCs w:val="20"/>
-              </w:rPr>
-              <w:t xml:space="preserve"> de enviar notificación </w:t>
+              <w:t xml:space="preserve">Realizar parte del backend donde se indicará cuando hacer el llamado al endpoint de enviar notificación </w:t>
             </w:r>
           </w:p>
           <w:p>
@@ -1005,17 +925,8 @@
                 <w:sz w:val="20"/>
                 <w:szCs w:val="20"/>
               </w:rPr>
-              <w:t xml:space="preserve">Corregir </w:t>
-            </w:r>
-            <w:proofErr w:type="spellStart"/>
-            <w:r>
-              <w:rPr>
-                <w:sz w:val="20"/>
-                <w:szCs w:val="20"/>
-              </w:rPr>
-              <w:t>navbar</w:t>
-            </w:r>
-            <w:proofErr w:type="spellEnd"/>
+              <w:t>Corregir navbar</w:t>
+            </w:r>
           </w:p>
         </w:tc>
         <w:tc>
@@ -1112,23 +1023,7 @@
                 <w:sz w:val="20"/>
                 <w:szCs w:val="20"/>
               </w:rPr>
-              <w:t xml:space="preserve">Hacer que el </w:t>
-            </w:r>
-            <w:proofErr w:type="spellStart"/>
-            <w:r>
-              <w:rPr>
-                <w:sz w:val="20"/>
-                <w:szCs w:val="20"/>
-              </w:rPr>
-              <w:t>NavBar</w:t>
-            </w:r>
-            <w:proofErr w:type="spellEnd"/>
-            <w:r>
-              <w:rPr>
-                <w:sz w:val="20"/>
-                <w:szCs w:val="20"/>
-              </w:rPr>
-              <w:t xml:space="preserve"> se refresque cuando se realiza alguna acción</w:t>
+              <w:t>Hacer que el NavBar se refresque cuando se realiza alguna acción</w:t>
             </w:r>
           </w:p>
         </w:tc>
@@ -1415,23 +1310,7 @@
                 <w:sz w:val="20"/>
                 <w:szCs w:val="20"/>
               </w:rPr>
-              <w:t xml:space="preserve">Que permita redirigir a </w:t>
-            </w:r>
-            <w:proofErr w:type="spellStart"/>
-            <w:r>
-              <w:rPr>
-                <w:sz w:val="20"/>
-                <w:szCs w:val="20"/>
-              </w:rPr>
-              <w:t>pagina</w:t>
-            </w:r>
-            <w:proofErr w:type="spellEnd"/>
-            <w:r>
-              <w:rPr>
-                <w:sz w:val="20"/>
-                <w:szCs w:val="20"/>
-              </w:rPr>
-              <w:t xml:space="preserve"> de cambio de contraseña </w:t>
+              <w:t xml:space="preserve">Que permita redirigir a pagina de cambio de contraseña </w:t>
             </w:r>
           </w:p>
           <w:p>
@@ -1672,23 +1551,7 @@
                 <w:sz w:val="20"/>
                 <w:szCs w:val="20"/>
               </w:rPr>
-              <w:t xml:space="preserve">Agregar </w:t>
-            </w:r>
-            <w:proofErr w:type="spellStart"/>
-            <w:r>
-              <w:rPr>
-                <w:sz w:val="20"/>
-                <w:szCs w:val="20"/>
-              </w:rPr>
-              <w:t>scrollpane</w:t>
-            </w:r>
-            <w:proofErr w:type="spellEnd"/>
-            <w:r>
-              <w:rPr>
-                <w:sz w:val="20"/>
-                <w:szCs w:val="20"/>
-              </w:rPr>
-              <w:t xml:space="preserve"> al carrito</w:t>
+              <w:t>Agregar scrollpane al carrito</w:t>
             </w:r>
           </w:p>
         </w:tc>
@@ -1763,33 +1626,8 @@
                 <w:sz w:val="20"/>
                 <w:szCs w:val="20"/>
               </w:rPr>
-              <w:t xml:space="preserve">Cuando hay muchos productos en carrito que aparezca un </w:t>
-            </w:r>
-            <w:proofErr w:type="spellStart"/>
-            <w:r>
-              <w:rPr>
-                <w:sz w:val="20"/>
-                <w:szCs w:val="20"/>
-              </w:rPr>
-              <w:t>scroll</w:t>
-            </w:r>
-            <w:proofErr w:type="spellEnd"/>
-            <w:r>
-              <w:rPr>
-                <w:sz w:val="20"/>
-                <w:szCs w:val="20"/>
-              </w:rPr>
-              <w:t xml:space="preserve"> </w:t>
-            </w:r>
-            <w:proofErr w:type="spellStart"/>
-            <w:r>
-              <w:rPr>
-                <w:sz w:val="20"/>
-                <w:szCs w:val="20"/>
-              </w:rPr>
-              <w:t>pane</w:t>
-            </w:r>
-            <w:proofErr w:type="spellEnd"/>
+              <w:t>Cuando hay muchos productos en carrito que aparezca un scroll pane</w:t>
+            </w:r>
           </w:p>
           <w:p>
             <w:pPr>
@@ -1820,7 +1658,6 @@
                 <w:szCs w:val="20"/>
               </w:rPr>
             </w:pPr>
-            <w:proofErr w:type="spellStart"/>
             <w:r>
               <w:rPr>
                 <w:sz w:val="20"/>
@@ -1828,20 +1665,12 @@
               </w:rPr>
               <w:t>Pendi</w:t>
             </w:r>
-            <w:proofErr w:type="spellEnd"/>
-            <w:r>
-              <w:rPr>
-                <w:sz w:val="20"/>
-                <w:szCs w:val="20"/>
-              </w:rPr>
-              <w:t xml:space="preserve"> </w:t>
-            </w:r>
-            <w:r>
-              <w:rPr>
-                <w:sz w:val="20"/>
-                <w:szCs w:val="20"/>
-              </w:rPr>
-              <w:t>Completa</w:t>
+            <w:r>
+              <w:rPr>
+                <w:sz w:val="20"/>
+                <w:szCs w:val="20"/>
+              </w:rPr>
+              <w:t xml:space="preserve"> Completa</w:t>
             </w:r>
           </w:p>
           <w:p>
@@ -2611,39 +2440,7 @@
                 <w:sz w:val="20"/>
                 <w:szCs w:val="20"/>
               </w:rPr>
-              <w:t>Ingresar un email sin dominio correcto (</w:t>
-            </w:r>
-            <w:proofErr w:type="spellStart"/>
-            <w:r>
-              <w:rPr>
-                <w:sz w:val="20"/>
-                <w:szCs w:val="20"/>
-              </w:rPr>
-              <w:t>ej</w:t>
-            </w:r>
-            <w:proofErr w:type="spellEnd"/>
-            <w:r>
-              <w:rPr>
-                <w:sz w:val="20"/>
-                <w:szCs w:val="20"/>
-              </w:rPr>
-              <w:t xml:space="preserve">: </w:t>
-            </w:r>
-            <w:proofErr w:type="spellStart"/>
-            <w:r>
-              <w:rPr>
-                <w:sz w:val="20"/>
-                <w:szCs w:val="20"/>
-              </w:rPr>
-              <w:t>test@prueba</w:t>
-            </w:r>
-            <w:proofErr w:type="spellEnd"/>
-            <w:r>
-              <w:rPr>
-                <w:sz w:val="20"/>
-                <w:szCs w:val="20"/>
-              </w:rPr>
-              <w:t>).</w:t>
+              <w:t>Ingresar un email sin dominio correcto (ej: test@prueba).</w:t>
             </w:r>
           </w:p>
           <w:p>
@@ -3145,23 +2942,7 @@
                 <w:sz w:val="20"/>
                 <w:szCs w:val="20"/>
               </w:rPr>
-              <w:t xml:space="preserve">2. Refrescar al cerrar/abrir </w:t>
-            </w:r>
-            <w:proofErr w:type="spellStart"/>
-            <w:r>
-              <w:rPr>
-                <w:sz w:val="20"/>
-                <w:szCs w:val="20"/>
-              </w:rPr>
-              <w:t>sidebar</w:t>
-            </w:r>
-            <w:proofErr w:type="spellEnd"/>
-            <w:r>
-              <w:rPr>
-                <w:sz w:val="20"/>
-                <w:szCs w:val="20"/>
-              </w:rPr>
-              <w:t>.</w:t>
+              <w:t>2. Refrescar al cerrar/abrir sidebar.</w:t>
             </w:r>
           </w:p>
           <w:p>
@@ -3200,23 +2981,7 @@
                 <w:sz w:val="20"/>
                 <w:szCs w:val="20"/>
               </w:rPr>
-              <w:t>Ingresar datos inválidos (</w:t>
-            </w:r>
-            <w:proofErr w:type="spellStart"/>
-            <w:r>
-              <w:rPr>
-                <w:sz w:val="20"/>
-                <w:szCs w:val="20"/>
-              </w:rPr>
-              <w:t>ej</w:t>
-            </w:r>
-            <w:proofErr w:type="spellEnd"/>
-            <w:r>
-              <w:rPr>
-                <w:sz w:val="20"/>
-                <w:szCs w:val="20"/>
-              </w:rPr>
-              <w:t>: contraseña débil).</w:t>
+              <w:t>Ingresar datos inválidos (ej: contraseña débil).</w:t>
             </w:r>
           </w:p>
           <w:p>

</xml_diff>